<commit_message>
Second set of revisions after submittal to Classic Gravity.
</commit_message>
<xml_diff>
--- a/The Dynamic Properties of a Complex Four Dimentional Manifold.docx
+++ b/The Dynamic Properties of a Complex Four Dimentional Manifold.docx
@@ -34,25 +34,22 @@
         <w:t>w</w:t>
       </w:r>
       <w:r>
-        <w:t xml:space="preserve">ith </w:t>
-      </w:r>
-      <w:r>
-        <w:t>a</w:t>
+        <w:t>ith</w:t>
       </w:r>
       <w:r>
         <w:t xml:space="preserve"> </w:t>
       </w:r>
       <w:r>
-        <w:t>Uniform Acceleration</w:t>
-      </w:r>
-      <w:r>
-        <w:t xml:space="preserve"> F</w:t>
-      </w:r>
-      <w:r>
-        <w:t>i</w:t>
-      </w:r>
-      <w:r>
-        <w:t>eld</w:t>
+        <w:t xml:space="preserve">A </w:t>
+      </w:r>
+      <w:r>
+        <w:t>UNIFORM</w:t>
+      </w:r>
+      <w:r>
+        <w:t xml:space="preserve"> Accelerat</w:t>
+      </w:r>
+      <w:r>
+        <w:t>ION FIELD</w:t>
       </w:r>
     </w:p>
     <w:p>
@@ -238,7 +235,13 @@
         <w:t xml:space="preserve">. </w:t>
       </w:r>
       <w:r>
-        <w:t xml:space="preserve">Like all manifolds, </w:t>
+        <w:t xml:space="preserve">Like all </w:t>
+      </w:r>
+      <w:r>
+        <w:t xml:space="preserve">differentiable </w:t>
+      </w:r>
+      <w:r>
+        <w:t xml:space="preserve">manifolds, </w:t>
       </w:r>
       <w:r>
         <w:t>this one</w:t>
@@ -247,16 +250,25 @@
         <w:t xml:space="preserve"> </w:t>
       </w:r>
       <w:r>
-        <w:t>has a</w:t>
-      </w:r>
-      <w:r>
-        <w:t>n</w:t>
-      </w:r>
-      <w:r>
-        <w:t xml:space="preserve"> acceleration </w:t>
-      </w:r>
-      <w:r>
-        <w:t>field</w:t>
+        <w:t xml:space="preserve">has </w:t>
+      </w:r>
+      <w:r>
+        <w:t xml:space="preserve">a </w:t>
+      </w:r>
+      <w:r>
+        <w:t>set</w:t>
+      </w:r>
+      <w:r>
+        <w:t xml:space="preserve"> of </w:t>
+      </w:r>
+      <w:r>
+        <w:t>geodesic</w:t>
+      </w:r>
+      <w:r>
+        <w:t>s</w:t>
+      </w:r>
+      <w:r>
+        <w:t xml:space="preserve"> describing the surface</w:t>
       </w:r>
       <w:r>
         <w:t>.</w:t>
@@ -271,10 +283,19 @@
         <w:t xml:space="preserve"> </w:t>
       </w:r>
       <w:r>
-        <w:t xml:space="preserve">this </w:t>
-      </w:r>
-      <w:r>
-        <w:t>field</w:t>
+        <w:t>th</w:t>
+      </w:r>
+      <w:r>
+        <w:t>e</w:t>
+      </w:r>
+      <w:r>
+        <w:t xml:space="preserve"> </w:t>
+      </w:r>
+      <w:r>
+        <w:t>acceleration</w:t>
+      </w:r>
+      <w:r>
+        <w:t xml:space="preserve"> of these curves</w:t>
       </w:r>
       <w:r>
         <w:t xml:space="preserve"> is not assumed to be zero</w:t>
@@ -770,7 +791,14 @@
         <w:rPr>
           <w:rFonts w:eastAsiaTheme="minorEastAsia"/>
         </w:rPr>
-        <w:t xml:space="preserve"> would be observed as an acceleration without a force.</w:t>
+        <w:t xml:space="preserve"> would be observed as </w:t>
+      </w:r>
+      <w:r>
+        <w:rPr>
+          <w:rFonts w:eastAsiaTheme="minorEastAsia"/>
+        </w:rPr>
+        <w:lastRenderedPageBreak/>
+        <w:t>an acceleration without a force.</w:t>
       </w:r>
       <w:r>
         <w:rPr>
@@ -800,11 +828,7 @@
         <w:t xml:space="preserve">that </w:t>
       </w:r>
       <w:r>
-        <w:t xml:space="preserve">two particles </w:t>
-      </w:r>
-      <w:r>
-        <w:lastRenderedPageBreak/>
-        <w:t xml:space="preserve">would </w:t>
+        <w:t xml:space="preserve">two particles would </w:t>
       </w:r>
       <w:r>
         <w:t xml:space="preserve">not </w:t>
@@ -903,7 +927,13 @@
         <w:t xml:space="preserve">That is the only law that matters. </w:t>
       </w:r>
       <w:r>
-        <w:t xml:space="preserve">If that surface </w:t>
+        <w:t xml:space="preserve">If </w:t>
+      </w:r>
+      <w:r>
+        <w:t>a geodesic</w:t>
+      </w:r>
+      <w:r>
+        <w:t xml:space="preserve"> </w:t>
       </w:r>
       <w:r>
         <w:t>possesses</w:t>
@@ -1321,13 +1351,37 @@
         <w:rPr>
           <w:rFonts w:eastAsiaTheme="minorEastAsia"/>
         </w:rPr>
-        <w:t xml:space="preserve">cceleration of </w:t>
-      </w:r>
-      <w:r>
-        <w:rPr>
-          <w:rFonts w:eastAsiaTheme="minorEastAsia"/>
-        </w:rPr>
-        <w:t xml:space="preserve">a point on </w:t>
+        <w:t xml:space="preserve">cceleration </w:t>
+      </w:r>
+      <w:r>
+        <w:rPr>
+          <w:rFonts w:eastAsiaTheme="minorEastAsia"/>
+        </w:rPr>
+        <w:t>at</w:t>
+      </w:r>
+      <w:r>
+        <w:rPr>
+          <w:rFonts w:eastAsiaTheme="minorEastAsia"/>
+        </w:rPr>
+        <w:t xml:space="preserve"> </w:t>
+      </w:r>
+      <w:r>
+        <w:rPr>
+          <w:rFonts w:eastAsiaTheme="minorEastAsia"/>
+        </w:rPr>
+        <w:t>a point on</w:t>
+      </w:r>
+      <w:r>
+        <w:rPr>
+          <w:rFonts w:eastAsiaTheme="minorEastAsia"/>
+        </w:rPr>
+        <w:t xml:space="preserve"> a geodesic of</w:t>
+      </w:r>
+      <w:r>
+        <w:rPr>
+          <w:rFonts w:eastAsiaTheme="minorEastAsia"/>
+        </w:rPr>
+        <w:t xml:space="preserve"> </w:t>
       </w:r>
       <w:r>
         <w:rPr>
@@ -2839,7 +2893,81 @@
         <w:rPr>
           <w:rFonts w:eastAsiaTheme="minorEastAsia"/>
         </w:rPr>
-        <w:t>. Rearranging, the formula for the proper acceleration of a test particle on the surface of this manifold having</w:t>
+        <w:t>.</w:t>
+      </w:r>
+    </w:p>
+    <w:p>
+      <w:pPr>
+        <w:pStyle w:val="Indent"/>
+        <w:rPr>
+          <w:rFonts w:eastAsiaTheme="minorEastAsia"/>
+        </w:rPr>
+      </w:pPr>
+      <w:r>
+        <w:rPr>
+          <w:rFonts w:eastAsiaTheme="minorEastAsia"/>
+        </w:rPr>
+        <w:t xml:space="preserve">We can imagine an infinite number of these geodesics all running through </w:t>
+      </w:r>
+      <w:r>
+        <w:rPr>
+          <w:rFonts w:eastAsiaTheme="minorEastAsia"/>
+        </w:rPr>
+        <w:t>an</w:t>
+      </w:r>
+      <w:r>
+        <w:rPr>
+          <w:rFonts w:eastAsiaTheme="minorEastAsia"/>
+        </w:rPr>
+        <w:t xml:space="preserve"> arbitrary</w:t>
+      </w:r>
+      <w:r>
+        <w:rPr>
+          <w:rFonts w:eastAsiaTheme="minorEastAsia"/>
+        </w:rPr>
+        <w:t xml:space="preserve"> event</w:t>
+      </w:r>
+      <w:r>
+        <w:rPr>
+          <w:rFonts w:eastAsiaTheme="minorEastAsia"/>
+        </w:rPr>
+        <w:t xml:space="preserve"> in spacetime</w:t>
+      </w:r>
+      <w:r>
+        <w:rPr>
+          <w:rFonts w:eastAsiaTheme="minorEastAsia"/>
+        </w:rPr>
+        <w:t xml:space="preserve">. </w:t>
+      </w:r>
+      <w:r>
+        <w:rPr>
+          <w:rFonts w:eastAsiaTheme="minorEastAsia"/>
+        </w:rPr>
+        <w:t xml:space="preserve">A scalar field </w:t>
+      </w:r>
+      <w:r>
+        <w:rPr>
+          <w:rFonts w:eastAsiaTheme="minorEastAsia"/>
+        </w:rPr>
+        <w:t>exists</w:t>
+      </w:r>
+      <w:r>
+        <w:rPr>
+          <w:rFonts w:eastAsiaTheme="minorEastAsia"/>
+        </w:rPr>
+        <w:t xml:space="preserve"> when a</w:t>
+      </w:r>
+      <w:r>
+        <w:rPr>
+          <w:rFonts w:eastAsiaTheme="minorEastAsia"/>
+        </w:rPr>
+        <w:t xml:space="preserve">ll these curves </w:t>
+      </w:r>
+      <w:r>
+        <w:rPr>
+          <w:rFonts w:eastAsiaTheme="minorEastAsia"/>
+        </w:rPr>
+        <w:t>share</w:t>
       </w:r>
       <w:r>
         <w:rPr>
@@ -2851,25 +2979,79 @@
         <w:rPr>
           <w:rFonts w:eastAsiaTheme="minorEastAsia"/>
         </w:rPr>
+        <w:t>the same</w:t>
+      </w:r>
+      <w:r>
+        <w:rPr>
+          <w:rFonts w:eastAsiaTheme="minorEastAsia"/>
+        </w:rPr>
+        <w:t xml:space="preserve"> </w:t>
+      </w:r>
+      <w:r>
+        <w:rPr>
+          <w:rFonts w:eastAsiaTheme="minorEastAsia"/>
+        </w:rPr>
+        <w:t>magnitude for their four-</w:t>
+      </w:r>
+      <w:r>
+        <w:rPr>
+          <w:rFonts w:eastAsiaTheme="minorEastAsia"/>
+        </w:rPr>
+        <w:t>acceleration</w:t>
+      </w:r>
+      <w:r>
+        <w:rPr>
+          <w:rFonts w:eastAsiaTheme="minorEastAsia"/>
+        </w:rPr>
+        <w:t xml:space="preserve">. </w:t>
+      </w:r>
+      <w:r>
+        <w:rPr>
+          <w:rFonts w:eastAsiaTheme="minorEastAsia"/>
+        </w:rPr>
+        <w:t xml:space="preserve">Rearranging, the formula for the </w:t>
+      </w:r>
+      <w:r>
+        <w:rPr>
+          <w:rFonts w:eastAsiaTheme="minorEastAsia"/>
+        </w:rPr>
+        <w:t xml:space="preserve">proper </w:t>
+      </w:r>
+      <w:r>
+        <w:rPr>
+          <w:rFonts w:eastAsiaTheme="minorEastAsia"/>
+        </w:rPr>
+        <w:t xml:space="preserve">acceleration of a test particle on the surface of </w:t>
+      </w:r>
+      <w:r>
+        <w:rPr>
+          <w:rFonts w:eastAsiaTheme="minorEastAsia"/>
+        </w:rPr>
         <w:t>a</w:t>
       </w:r>
       <w:r>
         <w:rPr>
           <w:rFonts w:eastAsiaTheme="minorEastAsia"/>
         </w:rPr>
-        <w:t xml:space="preserve"> non-zero</w:t>
-      </w:r>
-      <w:r>
-        <w:rPr>
-          <w:rFonts w:eastAsiaTheme="minorEastAsia"/>
-        </w:rPr>
-        <w:t xml:space="preserve"> acceleration </w:t>
-      </w:r>
-      <w:r>
-        <w:rPr>
-          <w:rFonts w:eastAsiaTheme="minorEastAsia"/>
-        </w:rPr>
-        <w:t>field</w:t>
+        <w:t xml:space="preserve"> manifold</w:t>
+      </w:r>
+      <w:r>
+        <w:rPr>
+          <w:rFonts w:eastAsiaTheme="minorEastAsia"/>
+        </w:rPr>
+        <w:t xml:space="preserve"> </w:t>
+      </w:r>
+      <w:r>
+        <w:rPr>
+          <w:rFonts w:eastAsiaTheme="minorEastAsia"/>
+        </w:rPr>
+        <w:t>possessing</w:t>
+      </w:r>
+      <w:r>
+        <w:rPr>
+          <w:rFonts w:eastAsiaTheme="minorEastAsia"/>
+        </w:rPr>
+        <w:t xml:space="preserve"> a uniform acceleration field</w:t>
       </w:r>
       <w:r>
         <w:rPr>
@@ -2880,7 +3062,7 @@
       <m:oMath>
         <m:r>
           <w:rPr>
-            <w:rFonts w:ascii="Cambria Math" w:eastAsia="Calibri" w:hAnsi="Cambria Math" w:cs="Times New Roman"/>
+            <w:rFonts w:ascii="Cambria Math" w:eastAsiaTheme="minorEastAsia" w:hAnsi="Cambria Math"/>
           </w:rPr>
           <m:t>A</m:t>
         </m:r>
@@ -2889,7 +3071,19 @@
         <w:rPr>
           <w:rFonts w:eastAsiaTheme="minorEastAsia"/>
         </w:rPr>
-        <w:t>, is:</w:t>
+        <w:t>,</w:t>
+      </w:r>
+      <w:r>
+        <w:rPr>
+          <w:rFonts w:eastAsiaTheme="minorEastAsia"/>
+        </w:rPr>
+        <w:t xml:space="preserve"> is</w:t>
+      </w:r>
+      <w:r>
+        <w:rPr>
+          <w:rFonts w:eastAsiaTheme="minorEastAsia"/>
+        </w:rPr>
+        <w:t>:</w:t>
       </w:r>
     </w:p>
     <w:tbl>
@@ -2982,39 +3176,7 @@
                   <w:rPr>
                     <w:rFonts w:ascii="Cambria Math" w:eastAsia="Calibri" w:hAnsi="Cambria Math" w:cs="Times New Roman"/>
                   </w:rPr>
-                  <m:t>=</m:t>
-                </m:r>
-                <m:sSup>
-                  <m:sSupPr>
-                    <m:ctrlPr>
-                      <w:rPr>
-                        <w:rFonts w:ascii="Cambria Math" w:eastAsia="Calibri" w:hAnsi="Cambria Math" w:cs="Times New Roman"/>
-                        <w:i/>
-                      </w:rPr>
-                    </m:ctrlPr>
-                  </m:sSupPr>
-                  <m:e>
-                    <m:r>
-                      <w:rPr>
-                        <w:rFonts w:ascii="Cambria Math" w:hAnsi="Cambria Math"/>
-                      </w:rPr>
-                      <m:t>A</m:t>
-                    </m:r>
-                  </m:e>
-                  <m:sup>
-                    <m:r>
-                      <w:rPr>
-                        <w:rFonts w:ascii="Cambria Math" w:eastAsia="Calibri" w:hAnsi="Cambria Math" w:cs="Times New Roman"/>
-                      </w:rPr>
-                      <m:t>α</m:t>
-                    </m:r>
-                  </m:sup>
-                </m:sSup>
-                <m:r>
-                  <w:rPr>
-                    <w:rFonts w:ascii="Cambria Math" w:eastAsia="Calibri" w:hAnsi="Cambria Math" w:cs="Times New Roman"/>
-                  </w:rPr>
-                  <m:t>-</m:t>
+                  <m:t>=A-</m:t>
                 </m:r>
                 <m:sSubSup>
                   <m:sSubSupPr>
@@ -3935,37 +4097,11 @@
                   </w:rPr>
                   <m:t>=m(</m:t>
                 </m:r>
-                <m:sSup>
-                  <m:sSupPr>
-                    <m:ctrlPr>
-                      <w:rPr>
-                        <w:rFonts w:ascii="Cambria Math" w:eastAsia="Calibri" w:hAnsi="Cambria Math" w:cs="Times New Roman"/>
-                        <w:i/>
-                      </w:rPr>
-                    </m:ctrlPr>
-                  </m:sSupPr>
-                  <m:e>
-                    <m:r>
-                      <w:rPr>
-                        <w:rFonts w:ascii="Cambria Math" w:hAnsi="Cambria Math"/>
-                      </w:rPr>
-                      <m:t>A</m:t>
-                    </m:r>
-                  </m:e>
-                  <m:sup>
-                    <m:r>
-                      <w:rPr>
-                        <w:rFonts w:ascii="Cambria Math" w:eastAsia="Calibri" w:hAnsi="Cambria Math" w:cs="Times New Roman"/>
-                      </w:rPr>
-                      <m:t>α</m:t>
-                    </m:r>
-                  </m:sup>
-                </m:sSup>
                 <m:r>
                   <w:rPr>
                     <w:rFonts w:ascii="Cambria Math" w:eastAsia="Calibri" w:hAnsi="Cambria Math" w:cs="Times New Roman"/>
                   </w:rPr>
-                  <m:t>-</m:t>
+                  <m:t>A-</m:t>
                 </m:r>
                 <m:sSubSup>
                   <m:sSubSupPr>
@@ -4124,7 +4260,6 @@
         <w:rPr>
           <w:rFonts w:eastAsiaTheme="minorEastAsia"/>
         </w:rPr>
-        <w:lastRenderedPageBreak/>
         <w:t xml:space="preserve">Where </w:t>
       </w:r>
       <m:oMath>
@@ -4835,25 +4970,13 @@
         <w:rPr>
           <w:rFonts w:eastAsiaTheme="minorEastAsia"/>
         </w:rPr>
-        <w:t>a</w:t>
-      </w:r>
-      <w:r>
-        <w:rPr>
-          <w:rFonts w:eastAsiaTheme="minorEastAsia"/>
-        </w:rPr>
-        <w:t xml:space="preserve"> </w:t>
-      </w:r>
-      <w:r>
-        <w:rPr>
-          <w:rFonts w:eastAsiaTheme="minorEastAsia"/>
-        </w:rPr>
         <w:t>uniform</w:t>
       </w:r>
       <w:r>
         <w:rPr>
           <w:rFonts w:eastAsiaTheme="minorEastAsia"/>
         </w:rPr>
-        <w:t xml:space="preserve"> acceleration field</w:t>
+        <w:t xml:space="preserve"> acceleration</w:t>
       </w:r>
       <w:r>
         <w:rPr>
@@ -5135,19 +5258,19 @@
         <w:t xml:space="preserve"> that</w:t>
       </w:r>
       <w:r>
-        <w:t xml:space="preserve"> the greater the acceleration</w:t>
+        <w:t xml:space="preserve"> the greater the</w:t>
+      </w:r>
+      <w:r>
+        <w:t xml:space="preserve"> magnitude of the</w:t>
+      </w:r>
+      <w:r>
+        <w:t xml:space="preserve"> acceleration</w:t>
       </w:r>
       <w:r>
         <w:t xml:space="preserve"> </w:t>
       </w:r>
       <w:r>
         <w:t>field</w:t>
-      </w:r>
-      <w:r>
-        <w:t xml:space="preserve"> of the </w:t>
-      </w:r>
-      <w:r>
-        <w:t>manifold</w:t>
       </w:r>
       <w:r>
         <w:t>,</w:t>
@@ -5273,6 +5396,7 @@
         <w:pStyle w:val="Heading1"/>
       </w:pPr>
       <w:r>
+        <w:lastRenderedPageBreak/>
         <w:t xml:space="preserve">The </w:t>
       </w:r>
       <w:r>
@@ -5299,7 +5423,13 @@
         <w:t xml:space="preserve"> acceleration field</w:t>
       </w:r>
       <w:r>
-        <w:t xml:space="preserve"> possess a plane of mass </w:t>
+        <w:t xml:space="preserve"> possess a </w:t>
+      </w:r>
+      <w:r>
+        <w:t xml:space="preserve">fundamental </w:t>
+      </w:r>
+      <w:r>
+        <w:t xml:space="preserve">plane of mass </w:t>
       </w:r>
       <w:r>
         <w:t>that is</w:t>
@@ -5565,7 +5695,6 @@
         <w:rPr>
           <w:noProof/>
         </w:rPr>
-        <w:lastRenderedPageBreak/>
         <w:drawing>
           <wp:inline distT="0" distB="0" distL="0" distR="0" wp14:anchorId="0231D42B" wp14:editId="74FBAEB7">
             <wp:extent cx="3200400" cy="2121408"/>
@@ -5874,55 +6003,19 @@
         <w:pStyle w:val="Indent"/>
       </w:pPr>
       <w:r>
-        <w:t>This relation</w:t>
+        <w:t>Th</w:t>
+      </w:r>
+      <w:r>
+        <w:t>e</w:t>
+      </w:r>
+      <w:r>
+        <w:t xml:space="preserve"> relation</w:t>
       </w:r>
       <w:r>
         <w:t>ship</w:t>
       </w:r>
       <w:r>
-        <w:t xml:space="preserve"> suggests </w:t>
-      </w:r>
-      <w:r>
-        <w:t xml:space="preserve">that </w:t>
-      </w:r>
-      <w:r>
-        <w:t xml:space="preserve">there is a </w:t>
-      </w:r>
-      <w:r>
-        <w:t>radius</w:t>
-      </w:r>
-      <w:r>
-        <w:t xml:space="preserve"> beyond which </w:t>
-      </w:r>
-      <w:r>
-        <w:t xml:space="preserve">the </w:t>
-      </w:r>
-      <w:r>
-        <w:t xml:space="preserve">acceleration field </w:t>
-      </w:r>
-      <w:r>
-        <w:t xml:space="preserve">outward </w:t>
-      </w:r>
-      <w:r>
-        <w:t>overcomes</w:t>
-      </w:r>
-      <w:r>
-        <w:t xml:space="preserve"> </w:t>
-      </w:r>
-      <w:r>
-        <w:t>the</w:t>
-      </w:r>
-      <w:r>
-        <w:t xml:space="preserve"> </w:t>
-      </w:r>
-      <w:r>
-        <w:t>gravitational</w:t>
-      </w:r>
-      <w:r>
-        <w:t xml:space="preserve"> field</w:t>
-      </w:r>
-      <w:r>
-        <w:t xml:space="preserve"> inward</w:t>
+        <w:t xml:space="preserve"> of speed to radius</w:t>
       </w:r>
       <w:r>
         <w:t>,</w:t>
@@ -5955,7 +6048,10 @@
         <w:t xml:space="preserve">, </w:t>
       </w:r>
       <w:r>
-        <w:t>placing an upper bound on</w:t>
+        <w:t>places</w:t>
+      </w:r>
+      <w:r>
+        <w:t xml:space="preserve"> an upper bound on</w:t>
       </w:r>
       <w:r>
         <w:t xml:space="preserve"> the amount of mass that can be enclosed</w:t>
@@ -7445,15 +7541,12 @@
         <w:pStyle w:val="Figure"/>
       </w:pPr>
       <w:r>
-        <w:rPr>
-          <w:noProof/>
-        </w:rPr>
         <w:lastRenderedPageBreak/>
         <w:drawing>
-          <wp:inline distT="0" distB="0" distL="0" distR="0" wp14:anchorId="32E38046" wp14:editId="50A465E1">
+          <wp:inline distT="0" distB="0" distL="0" distR="0" wp14:anchorId="4E3B7606" wp14:editId="5515261A">
             <wp:extent cx="3200400" cy="2752344"/>
             <wp:effectExtent l="0" t="0" r="0" b="0"/>
-            <wp:docPr id="11629660" name="Picture 1" descr="Blue dots on a black background&#10;&#10;Description automatically generated"/>
+            <wp:docPr id="1259061092" name="Picture 1" descr="Blue dots on a black background&#10;&#10;Description automatically generated"/>
             <wp:cNvGraphicFramePr>
               <a:graphicFrameLocks xmlns:a="http://schemas.openxmlformats.org/drawingml/2006/main" noChangeAspect="1"/>
             </wp:cNvGraphicFramePr>
@@ -7461,7 +7554,7 @@
               <a:graphicData uri="http://schemas.openxmlformats.org/drawingml/2006/picture">
                 <pic:pic xmlns:pic="http://schemas.openxmlformats.org/drawingml/2006/picture">
                   <pic:nvPicPr>
-                    <pic:cNvPr id="11629660" name="Picture 1" descr="Blue dots on a black background&#10;&#10;Description automatically generated"/>
+                    <pic:cNvPr id="1259061092" name="Picture 1" descr="Blue dots on a black background&#10;&#10;Description automatically generated"/>
                     <pic:cNvPicPr/>
                   </pic:nvPicPr>
                   <pic:blipFill>
@@ -8632,31 +8725,12 @@
         <w:t xml:space="preserve">distance, </w:t>
       </w:r>
       <m:oMath>
-        <m:sSup>
-          <m:sSupPr>
-            <m:ctrlPr>
-              <w:rPr>
-                <w:rFonts w:ascii="Cambria Math" w:hAnsi="Cambria Math"/>
-              </w:rPr>
-            </m:ctrlPr>
-          </m:sSupPr>
-          <m:e>
-            <m:r>
-              <w:rPr>
-                <w:rFonts w:ascii="Cambria Math" w:hAnsi="Cambria Math"/>
-              </w:rPr>
-              <m:t>x</m:t>
-            </m:r>
-          </m:e>
-          <m:sup>
-            <m:r>
-              <w:rPr>
-                <w:rFonts w:ascii="Cambria Math" w:hAnsi="Cambria Math"/>
-              </w:rPr>
-              <m:t>α</m:t>
-            </m:r>
-          </m:sup>
-        </m:sSup>
+        <m:r>
+          <w:rPr>
+            <w:rFonts w:ascii="Cambria Math" w:hAnsi="Cambria Math"/>
+          </w:rPr>
+          <m:t>x</m:t>
+        </m:r>
       </m:oMath>
       <w:r>
         <w:t>.</w:t>
@@ -8701,37 +8775,11 @@
             </w:pPr>
             <m:oMathPara>
               <m:oMath>
-                <m:sSup>
-                  <m:sSupPr>
-                    <m:ctrlPr>
-                      <w:rPr>
-                        <w:rFonts w:ascii="Cambria Math" w:hAnsi="Cambria Math"/>
-                        <w:i/>
-                      </w:rPr>
-                    </m:ctrlPr>
-                  </m:sSupPr>
-                  <m:e>
-                    <m:r>
-                      <w:rPr>
-                        <w:rFonts w:ascii="Cambria Math" w:hAnsi="Cambria Math"/>
-                      </w:rPr>
-                      <m:t>v</m:t>
-                    </m:r>
-                  </m:e>
-                  <m:sup>
-                    <m:r>
-                      <w:rPr>
-                        <w:rFonts w:ascii="Cambria Math" w:hAnsi="Cambria Math"/>
-                      </w:rPr>
-                      <m:t>α</m:t>
-                    </m:r>
-                  </m:sup>
-                </m:sSup>
                 <m:r>
                   <w:rPr>
                     <w:rFonts w:ascii="Cambria Math" w:hAnsi="Cambria Math"/>
                   </w:rPr>
-                  <m:t>=∫Aⅆτ'</m:t>
+                  <m:t>v=∫Aⅆτ'</m:t>
                 </m:r>
               </m:oMath>
             </m:oMathPara>
@@ -8846,37 +8894,11 @@
             </w:pPr>
             <m:oMathPara>
               <m:oMath>
-                <m:sSup>
-                  <m:sSupPr>
-                    <m:ctrlPr>
-                      <w:rPr>
-                        <w:rFonts w:ascii="Cambria Math" w:hAnsi="Cambria Math"/>
-                        <w:i/>
-                      </w:rPr>
-                    </m:ctrlPr>
-                  </m:sSupPr>
-                  <m:e>
-                    <m:r>
-                      <w:rPr>
-                        <w:rFonts w:ascii="Cambria Math" w:hAnsi="Cambria Math"/>
-                      </w:rPr>
-                      <m:t>v</m:t>
-                    </m:r>
-                  </m:e>
-                  <m:sup>
-                    <m:r>
-                      <w:rPr>
-                        <w:rFonts w:ascii="Cambria Math" w:hAnsi="Cambria Math"/>
-                      </w:rPr>
-                      <m:t>α</m:t>
-                    </m:r>
-                  </m:sup>
-                </m:sSup>
                 <m:r>
                   <w:rPr>
                     <w:rFonts w:ascii="Cambria Math" w:hAnsi="Cambria Math"/>
                   </w:rPr>
-                  <m:t>=ⅈ(-V+Aτ)</m:t>
+                  <m:t>v=ⅈ(-V+Aτ)</m:t>
                 </m:r>
               </m:oMath>
             </m:oMathPara>
@@ -8974,6 +8996,12 @@
             </w:pPr>
             <m:oMathPara>
               <m:oMath>
+                <m:r>
+                  <w:rPr>
+                    <w:rFonts w:ascii="Cambria Math" w:hAnsi="Cambria Math"/>
+                  </w:rPr>
+                  <m:t>x=∫∫Aⅆ</m:t>
+                </m:r>
                 <m:sSup>
                   <m:sSupPr>
                     <m:ctrlPr>
@@ -8988,7 +9016,7 @@
                       <w:rPr>
                         <w:rFonts w:ascii="Cambria Math" w:hAnsi="Cambria Math"/>
                       </w:rPr>
-                      <m:t>x</m:t>
+                      <m:t>τ</m:t>
                     </m:r>
                   </m:e>
                   <m:sup>
@@ -8996,7 +9024,7 @@
                       <w:rPr>
                         <w:rFonts w:ascii="Cambria Math" w:hAnsi="Cambria Math"/>
                       </w:rPr>
-                      <m:t>α</m:t>
+                      <m:t>'</m:t>
                     </m:r>
                   </m:sup>
                 </m:sSup>
@@ -9004,66 +9032,8 @@
                   <w:rPr>
                     <w:rFonts w:ascii="Cambria Math" w:hAnsi="Cambria Math"/>
                   </w:rPr>
-                  <m:t>=∫∫Aⅆ</m:t>
+                  <m:t>=∫v</m:t>
                 </m:r>
-                <m:sSup>
-                  <m:sSupPr>
-                    <m:ctrlPr>
-                      <w:rPr>
-                        <w:rFonts w:ascii="Cambria Math" w:hAnsi="Cambria Math"/>
-                        <w:i/>
-                      </w:rPr>
-                    </m:ctrlPr>
-                  </m:sSupPr>
-                  <m:e>
-                    <m:r>
-                      <w:rPr>
-                        <w:rFonts w:ascii="Cambria Math" w:hAnsi="Cambria Math"/>
-                      </w:rPr>
-                      <m:t>τ</m:t>
-                    </m:r>
-                  </m:e>
-                  <m:sup>
-                    <m:r>
-                      <w:rPr>
-                        <w:rFonts w:ascii="Cambria Math" w:hAnsi="Cambria Math"/>
-                      </w:rPr>
-                      <m:t>'</m:t>
-                    </m:r>
-                  </m:sup>
-                </m:sSup>
-                <m:r>
-                  <w:rPr>
-                    <w:rFonts w:ascii="Cambria Math" w:hAnsi="Cambria Math"/>
-                  </w:rPr>
-                  <m:t>=∫</m:t>
-                </m:r>
-                <m:sSup>
-                  <m:sSupPr>
-                    <m:ctrlPr>
-                      <w:rPr>
-                        <w:rFonts w:ascii="Cambria Math" w:hAnsi="Cambria Math"/>
-                        <w:i/>
-                      </w:rPr>
-                    </m:ctrlPr>
-                  </m:sSupPr>
-                  <m:e>
-                    <m:r>
-                      <w:rPr>
-                        <w:rFonts w:ascii="Cambria Math" w:hAnsi="Cambria Math"/>
-                      </w:rPr>
-                      <m:t>v</m:t>
-                    </m:r>
-                  </m:e>
-                  <m:sup>
-                    <m:r>
-                      <w:rPr>
-                        <w:rFonts w:ascii="Cambria Math" w:hAnsi="Cambria Math"/>
-                      </w:rPr>
-                      <m:t>α</m:t>
-                    </m:r>
-                  </m:sup>
-                </m:sSup>
                 <m:r>
                   <w:rPr>
                     <w:rFonts w:ascii="Cambria Math" w:eastAsia="Times New Roman" w:hAnsi="Cambria Math" w:cs="Times New Roman"/>
@@ -9207,47 +9177,47 @@
         <w:t xml:space="preserve">Where </w:t>
       </w:r>
       <m:oMath>
-        <m:sSup>
-          <m:sSupPr>
-            <m:ctrlPr>
-              <w:rPr>
-                <w:rFonts w:ascii="Cambria Math" w:hAnsi="Cambria Math"/>
-                <w:i/>
-                <w:iCs/>
-              </w:rPr>
-            </m:ctrlPr>
-          </m:sSupPr>
-          <m:e>
-            <m:r>
-              <w:rPr>
-                <w:rFonts w:ascii="Cambria Math" w:hAnsi="Cambria Math"/>
-              </w:rPr>
-              <m:t>v</m:t>
-            </m:r>
-          </m:e>
-          <m:sup>
-            <m:r>
-              <w:rPr>
-                <w:rFonts w:ascii="Cambria Math" w:hAnsi="Cambria Math"/>
-              </w:rPr>
-              <m:t>α</m:t>
-            </m:r>
-          </m:sup>
-        </m:sSup>
+        <m:r>
+          <w:rPr>
+            <w:rFonts w:ascii="Cambria Math" w:hAnsi="Cambria Math"/>
+          </w:rPr>
+          <m:t>v</m:t>
+        </m:r>
       </m:oMath>
       <w:r>
         <w:rPr>
           <w:rFonts w:eastAsiaTheme="minorEastAsia"/>
           <w:iCs/>
         </w:rPr>
-        <w:t xml:space="preserve"> is the tangent velocity</w:t>
+        <w:t xml:space="preserve"> is the </w:t>
       </w:r>
       <w:r>
         <w:rPr>
           <w:rFonts w:eastAsiaTheme="minorEastAsia"/>
           <w:iCs/>
         </w:rPr>
-        <w:t xml:space="preserve"> at </w:t>
+        <w:t>expansion</w:t>
+      </w:r>
+      <w:r>
+        <w:rPr>
+          <w:rFonts w:eastAsiaTheme="minorEastAsia"/>
+          <w:iCs/>
+        </w:rPr>
+        <w:t xml:space="preserve"> </w:t>
+      </w:r>
+      <w:r>
+        <w:rPr>
+          <w:rFonts w:eastAsiaTheme="minorEastAsia"/>
+          <w:iCs/>
+        </w:rPr>
+        <w:t xml:space="preserve">speed </w:t>
+      </w:r>
+      <w:r>
+        <w:rPr>
+          <w:rFonts w:eastAsiaTheme="minorEastAsia"/>
+          <w:iCs/>
+        </w:rPr>
+        <w:t xml:space="preserve">at </w:t>
       </w:r>
       <w:r>
         <w:rPr>
@@ -10073,32 +10043,12 @@
                     </m:ctrlPr>
                   </m:sup>
                   <m:e>
-                    <m:sSup>
-                      <m:sSupPr>
-                        <m:ctrlPr>
-                          <w:rPr>
-                            <w:rFonts w:ascii="Cambria Math" w:eastAsia="Times New Roman" w:hAnsi="Cambria Math" w:cs="Times New Roman"/>
-                            <w:i/>
-                          </w:rPr>
-                        </m:ctrlPr>
-                      </m:sSupPr>
-                      <m:e>
-                        <m:r>
-                          <w:rPr>
-                            <w:rFonts w:ascii="Cambria Math" w:eastAsia="Times New Roman" w:hAnsi="Cambria Math" w:cs="Times New Roman"/>
-                          </w:rPr>
-                          <m:t>v</m:t>
-                        </m:r>
-                      </m:e>
-                      <m:sup>
-                        <m:r>
-                          <w:rPr>
-                            <w:rFonts w:ascii="Cambria Math" w:eastAsia="Times New Roman" w:hAnsi="Cambria Math" w:cs="Times New Roman"/>
-                          </w:rPr>
-                          <m:t>t</m:t>
-                        </m:r>
-                      </m:sup>
-                    </m:sSup>
+                    <m:r>
+                      <w:rPr>
+                        <w:rFonts w:ascii="Cambria Math" w:eastAsia="Times New Roman" w:hAnsi="Cambria Math" w:cs="Times New Roman"/>
+                      </w:rPr>
+                      <m:t>v</m:t>
+                    </m:r>
                     <m:ctrlPr>
                       <w:rPr>
                         <w:rFonts w:ascii="Cambria Math" w:eastAsia="Times New Roman" w:hAnsi="Cambria Math" w:cs="Times New Roman"/>
@@ -11758,7 +11708,13 @@
         <w:rPr>
           <w:rFonts w:eastAsiaTheme="minorEastAsia"/>
         </w:rPr>
-        <w:t>proper distance</w:t>
+        <w:t xml:space="preserve">proper </w:t>
+      </w:r>
+      <w:r>
+        <w:rPr>
+          <w:rFonts w:eastAsiaTheme="minorEastAsia"/>
+        </w:rPr>
+        <w:t>radius</w:t>
       </w:r>
       <w:r>
         <w:rPr>
@@ -11787,7 +11743,19 @@
         <w:rPr>
           <w:rFonts w:eastAsiaTheme="minorEastAsia"/>
         </w:rPr>
-        <w:t xml:space="preserve">, is the coordinate distance, </w:t>
+        <w:t xml:space="preserve">, is the coordinate </w:t>
+      </w:r>
+      <w:r>
+        <w:rPr>
+          <w:rFonts w:eastAsiaTheme="minorEastAsia"/>
+        </w:rPr>
+        <w:t>radius</w:t>
+      </w:r>
+      <w:r>
+        <w:rPr>
+          <w:rFonts w:eastAsiaTheme="minorEastAsia"/>
+        </w:rPr>
+        <w:t xml:space="preserve">, </w:t>
       </w:r>
       <m:oMath>
         <m:r>
@@ -13243,7 +13211,13 @@
         <w:t>T</w:t>
       </w:r>
       <w:r>
-        <w:t>he acceleration,</w:t>
+        <w:t xml:space="preserve">he </w:t>
+      </w:r>
+      <w:r>
+        <w:t xml:space="preserve">uniform </w:t>
+      </w:r>
+      <w:r>
+        <w:t>acceleration,</w:t>
       </w:r>
       <w:r>
         <w:t xml:space="preserve"> </w:t>
@@ -13507,7 +13481,19 @@
         <w:rPr>
           <w:rFonts w:eastAsiaTheme="minorEastAsia"/>
         </w:rPr>
-        <w:t xml:space="preserve">very object at a given </w:t>
+        <w:t xml:space="preserve">very </w:t>
+      </w:r>
+      <w:r>
+        <w:rPr>
+          <w:rFonts w:eastAsiaTheme="minorEastAsia"/>
+        </w:rPr>
+        <w:t xml:space="preserve">free-falling </w:t>
+      </w:r>
+      <w:r>
+        <w:rPr>
+          <w:rFonts w:eastAsiaTheme="minorEastAsia"/>
+        </w:rPr>
+        <w:t xml:space="preserve">object at a given </w:t>
       </w:r>
       <w:r>
         <w:rPr>
@@ -16162,7 +16148,7 @@
         <w:t xml:space="preserve">(red) and, for comparison, the </w:t>
       </w:r>
       <w:r>
-        <w:t>magnitutde</w:t>
+        <w:t>magnitude</w:t>
       </w:r>
       <w:r>
         <w:t xml:space="preserve"> predicted by the FLRW formula (blue)</w:t>
@@ -16851,6 +16837,9 @@
     <w:p>
       <w:pPr>
         <w:pStyle w:val="Indent"/>
+        <w:rPr>
+          <w:rFonts w:eastAsiaTheme="minorEastAsia"/>
+        </w:rPr>
       </w:pPr>
       <w:r>
         <w:t xml:space="preserve">The </w:t>
@@ -16970,32 +16959,173 @@
         <w:rPr>
           <w:rFonts w:eastAsiaTheme="minorEastAsia"/>
         </w:rPr>
-        <w:t xml:space="preserve">This manifold had a supraluminal expansion speed at the dawn of time and has been decelerating ever since. </w:t>
-      </w:r>
-      <w:r>
-        <w:rPr>
-          <w:rFonts w:eastAsiaTheme="minorEastAsia"/>
-        </w:rPr>
-        <w:t>Using this metric</w:t>
-      </w:r>
-      <w:r>
-        <w:rPr>
-          <w:rFonts w:eastAsiaTheme="minorEastAsia"/>
-        </w:rPr>
-        <w:t>, a</w:t>
-      </w:r>
-      <w:r>
-        <w:rPr>
-          <w:rFonts w:eastAsiaTheme="minorEastAsia"/>
-        </w:rPr>
-        <w:t xml:space="preserve"> galaxy with a redshift of </w:t>
+        <w:t>This manifold had a supraluminal expansion speed at the dawn of time and has been decelerating ever since.</w:t>
+      </w:r>
+      <w:r>
+        <w:rPr>
+          <w:rFonts w:eastAsiaTheme="minorEastAsia"/>
+        </w:rPr>
+        <w:t xml:space="preserve"> In </w:t>
+      </w:r>
+      <m:oMath>
+        <m:r>
+          <w:rPr>
+            <w:rFonts w:ascii="Cambria Math" w:eastAsiaTheme="minorEastAsia" w:hAnsi="Cambria Math"/>
+          </w:rPr>
+          <m:t>274</m:t>
+        </m:r>
+      </m:oMath>
+      <w:r>
+        <w:rPr>
+          <w:rFonts w:eastAsiaTheme="minorEastAsia"/>
+        </w:rPr>
+        <w:t xml:space="preserve"> billion years, the </w:t>
+      </w:r>
+      <w:r>
+        <w:rPr>
+          <w:rFonts w:eastAsiaTheme="minorEastAsia"/>
+        </w:rPr>
+        <w:t>accumulated</w:t>
+      </w:r>
+      <w:r>
+        <w:rPr>
+          <w:rFonts w:eastAsiaTheme="minorEastAsia"/>
+        </w:rPr>
+        <w:t xml:space="preserve"> </w:t>
       </w:r>
       <w:r>
         <w:rPr>
           <w:rFonts w:eastAsiaTheme="minorEastAsia"/>
         </w:rPr>
         <w:lastRenderedPageBreak/>
-        <w:t>1</w:t>
+        <w:t>de</w:t>
+      </w:r>
+      <w:r>
+        <w:rPr>
+          <w:rFonts w:eastAsiaTheme="minorEastAsia"/>
+        </w:rPr>
+        <w:t xml:space="preserve">celeration will overcome the initial expansion </w:t>
+      </w:r>
+      <w:r>
+        <w:rPr>
+          <w:rFonts w:eastAsiaTheme="minorEastAsia"/>
+        </w:rPr>
+        <w:t xml:space="preserve">speed </w:t>
+      </w:r>
+      <w:r>
+        <w:rPr>
+          <w:rFonts w:eastAsiaTheme="minorEastAsia"/>
+        </w:rPr>
+        <w:t xml:space="preserve">and </w:t>
+      </w:r>
+      <w:r>
+        <w:rPr>
+          <w:rFonts w:eastAsiaTheme="minorEastAsia"/>
+        </w:rPr>
+        <w:t>space</w:t>
+      </w:r>
+      <w:r>
+        <w:rPr>
+          <w:rFonts w:eastAsiaTheme="minorEastAsia"/>
+        </w:rPr>
+        <w:t>time</w:t>
+      </w:r>
+      <w:r>
+        <w:rPr>
+          <w:rFonts w:eastAsiaTheme="minorEastAsia"/>
+        </w:rPr>
+        <w:t xml:space="preserve"> </w:t>
+      </w:r>
+      <w:r>
+        <w:rPr>
+          <w:rFonts w:eastAsiaTheme="minorEastAsia"/>
+        </w:rPr>
+        <w:t xml:space="preserve">will </w:t>
+      </w:r>
+      <w:r>
+        <w:rPr>
+          <w:rFonts w:eastAsiaTheme="minorEastAsia"/>
+        </w:rPr>
+        <w:t xml:space="preserve">stop expanding and </w:t>
+      </w:r>
+      <w:r>
+        <w:rPr>
+          <w:rFonts w:eastAsiaTheme="minorEastAsia"/>
+        </w:rPr>
+        <w:t>begin to contract.</w:t>
+      </w:r>
+      <w:r>
+        <w:rPr>
+          <w:rFonts w:eastAsiaTheme="minorEastAsia"/>
+        </w:rPr>
+        <w:t xml:space="preserve"> In </w:t>
+      </w:r>
+      <m:oMath>
+        <m:r>
+          <w:rPr>
+            <w:rFonts w:ascii="Cambria Math" w:eastAsiaTheme="minorEastAsia" w:hAnsi="Cambria Math"/>
+          </w:rPr>
+          <m:t>548</m:t>
+        </m:r>
+      </m:oMath>
+      <w:r>
+        <w:rPr>
+          <w:rFonts w:eastAsiaTheme="minorEastAsia"/>
+        </w:rPr>
+        <w:t xml:space="preserve"> billion years, </w:t>
+      </w:r>
+      <w:r>
+        <w:rPr>
+          <w:rFonts w:eastAsiaTheme="minorEastAsia"/>
+        </w:rPr>
+        <w:t>the universe</w:t>
+      </w:r>
+      <w:r>
+        <w:rPr>
+          <w:rFonts w:eastAsiaTheme="minorEastAsia"/>
+        </w:rPr>
+        <w:t xml:space="preserve"> will return to the singularity from which it came.</w:t>
+      </w:r>
+    </w:p>
+    <w:p>
+      <w:pPr>
+        <w:pStyle w:val="Indent"/>
+      </w:pPr>
+      <w:r>
+        <w:rPr>
+          <w:rFonts w:eastAsiaTheme="minorEastAsia"/>
+        </w:rPr>
+        <w:t>A complex surface</w:t>
+      </w:r>
+      <w:r>
+        <w:rPr>
+          <w:rFonts w:eastAsiaTheme="minorEastAsia"/>
+        </w:rPr>
+        <w:t xml:space="preserve"> </w:t>
+      </w:r>
+      <w:r>
+        <w:rPr>
+          <w:rFonts w:eastAsiaTheme="minorEastAsia"/>
+        </w:rPr>
+        <w:t>also changes the age of objects as a function of redshift.</w:t>
+      </w:r>
+      <w:r>
+        <w:rPr>
+          <w:rFonts w:eastAsiaTheme="minorEastAsia"/>
+        </w:rPr>
+        <w:t xml:space="preserve"> </w:t>
+      </w:r>
+      <w:r>
+        <w:rPr>
+          <w:rFonts w:eastAsiaTheme="minorEastAsia"/>
+        </w:rPr>
+        <w:t>A</w:t>
+      </w:r>
+      <w:r>
+        <w:rPr>
+          <w:rFonts w:eastAsiaTheme="minorEastAsia"/>
+        </w:rPr>
+        <w:t xml:space="preserve"> galaxy with a redshift of 1</w:t>
       </w:r>
       <w:r>
         <w:rPr>
@@ -17020,6 +17150,12 @@
           <w:rFonts w:eastAsiaTheme="minorEastAsia"/>
         </w:rPr>
         <w:t xml:space="preserve"> years old</w:t>
+      </w:r>
+      <w:r>
+        <w:rPr>
+          <w:rFonts w:eastAsiaTheme="minorEastAsia"/>
+        </w:rPr>
+        <w:t xml:space="preserve"> with quadratic expansion</w:t>
       </w:r>
       <w:r>
         <w:rPr>
@@ -17271,16 +17407,14 @@
         <w:rPr>
           <w:rFonts w:eastAsiaTheme="minorEastAsia"/>
         </w:rPr>
-        <w:t xml:space="preserve"> as a function of  </w:t>
-      </w:r>
-      <m:oMath>
-        <m:r>
-          <w:rPr>
-            <w:rFonts w:ascii="Cambria Math" w:eastAsiaTheme="minorEastAsia" w:hAnsi="Cambria Math"/>
-          </w:rPr>
-          <m:t>τ</m:t>
-        </m:r>
-      </m:oMath>
+        <w:t xml:space="preserve"> as a function of </w:t>
+      </w:r>
+      <w:r>
+        <w:rPr>
+          <w:rFonts w:eastAsiaTheme="minorEastAsia"/>
+        </w:rPr>
+        <w:t>proper time</w:t>
+      </w:r>
       <w:r>
         <w:rPr>
           <w:rFonts w:eastAsiaTheme="minorEastAsia"/>
@@ -17896,6 +18030,12 @@
                     </m:r>
                   </m:sup>
                 </m:sSup>
+                <m:r>
+                  <w:rPr>
+                    <w:rFonts w:ascii="Cambria Math" w:hAnsi="Cambria Math"/>
+                  </w:rPr>
+                  <m:t>d</m:t>
+                </m:r>
                 <m:sSup>
                   <m:sSupPr>
                     <m:ctrlPr>
@@ -17906,24 +18046,12 @@
                     </m:ctrlPr>
                   </m:sSupPr>
                   <m:e>
-                    <m:d>
-                      <m:dPr>
-                        <m:ctrlPr>
-                          <w:rPr>
-                            <w:rFonts w:ascii="Cambria Math" w:hAnsi="Cambria Math"/>
-                            <w:i/>
-                          </w:rPr>
-                        </m:ctrlPr>
-                      </m:dPr>
-                      <m:e>
-                        <m:r>
-                          <w:rPr>
-                            <w:rFonts w:ascii="Cambria Math" w:hAnsi="Cambria Math"/>
-                          </w:rPr>
-                          <m:t>dτ</m:t>
-                        </m:r>
-                      </m:e>
-                    </m:d>
+                    <m:r>
+                      <w:rPr>
+                        <w:rFonts w:ascii="Cambria Math" w:hAnsi="Cambria Math"/>
+                      </w:rPr>
+                      <m:t>τ</m:t>
+                    </m:r>
                   </m:e>
                   <m:sup>
                     <m:r>
@@ -18008,50 +18136,12 @@
                     </m:ctrlPr>
                   </m:sSupPr>
                   <m:e>
-                    <m:d>
-                      <m:dPr>
-                        <m:ctrlPr>
-                          <w:rPr>
-                            <w:rFonts w:ascii="Cambria Math" w:hAnsi="Cambria Math"/>
-                            <w:i/>
-                          </w:rPr>
-                        </m:ctrlPr>
-                      </m:dPr>
-                      <m:e>
-                        <m:r>
-                          <w:rPr>
-                            <w:rFonts w:ascii="Cambria Math" w:hAnsi="Cambria Math"/>
-                          </w:rPr>
-                          <m:t>Δ</m:t>
-                        </m:r>
-                        <m:sSup>
-                          <m:sSupPr>
-                            <m:ctrlPr>
-                              <w:rPr>
-                                <w:rFonts w:ascii="Cambria Math" w:hAnsi="Cambria Math"/>
-                                <w:i/>
-                              </w:rPr>
-                            </m:ctrlPr>
-                          </m:sSupPr>
-                          <m:e>
-                            <m:r>
-                              <w:rPr>
-                                <w:rFonts w:ascii="Cambria Math" w:hAnsi="Cambria Math"/>
-                              </w:rPr>
-                              <m:t>x</m:t>
-                            </m:r>
-                          </m:e>
-                          <m:sup>
-                            <m:r>
-                              <w:rPr>
-                                <w:rFonts w:ascii="Cambria Math" w:hAnsi="Cambria Math"/>
-                              </w:rPr>
-                              <m:t>r</m:t>
-                            </m:r>
-                          </m:sup>
-                        </m:sSup>
-                      </m:e>
-                    </m:d>
+                    <m:r>
+                      <w:rPr>
+                        <w:rFonts w:ascii="Cambria Math" w:hAnsi="Cambria Math"/>
+                      </w:rPr>
+                      <m:t>dr</m:t>
+                    </m:r>
                   </m:e>
                   <m:sup>
                     <m:r>
@@ -18085,7 +18175,19 @@
         <w:rPr>
           <w:rFonts w:eastAsiaTheme="minorEastAsia"/>
         </w:rPr>
-        <w:t xml:space="preserve">Adding the polar and azimuthal dimensions, we obtain the complete metric formula a </w:t>
+        <w:t xml:space="preserve">Adding the polar and azimuthal dimensions, we obtain the complete metric formula </w:t>
+      </w:r>
+      <w:r>
+        <w:rPr>
+          <w:rFonts w:eastAsiaTheme="minorEastAsia"/>
+        </w:rPr>
+        <w:t xml:space="preserve">for </w:t>
+      </w:r>
+      <w:r>
+        <w:rPr>
+          <w:rFonts w:eastAsiaTheme="minorEastAsia"/>
+        </w:rPr>
+        <w:t xml:space="preserve">a </w:t>
       </w:r>
       <w:r>
         <w:rPr>
@@ -18215,6 +18317,12 @@
                     </m:r>
                   </m:sup>
                 </m:sSup>
+                <m:r>
+                  <w:rPr>
+                    <w:rFonts w:ascii="Cambria Math" w:hAnsi="Cambria Math"/>
+                  </w:rPr>
+                  <m:t>d</m:t>
+                </m:r>
                 <m:sSup>
                   <m:sSupPr>
                     <m:ctrlPr>
@@ -18225,24 +18333,12 @@
                     </m:ctrlPr>
                   </m:sSupPr>
                   <m:e>
-                    <m:d>
-                      <m:dPr>
-                        <m:ctrlPr>
-                          <w:rPr>
-                            <w:rFonts w:ascii="Cambria Math" w:hAnsi="Cambria Math"/>
-                            <w:i/>
-                          </w:rPr>
-                        </m:ctrlPr>
-                      </m:dPr>
-                      <m:e>
-                        <m:r>
-                          <w:rPr>
-                            <w:rFonts w:ascii="Cambria Math" w:hAnsi="Cambria Math"/>
-                          </w:rPr>
-                          <m:t>dτ</m:t>
-                        </m:r>
-                      </m:e>
-                    </m:d>
+                    <m:r>
+                      <w:rPr>
+                        <w:rFonts w:ascii="Cambria Math" w:hAnsi="Cambria Math"/>
+                      </w:rPr>
+                      <m:t>τ</m:t>
+                    </m:r>
                   </m:e>
                   <m:sup>
                     <m:r>
@@ -18327,50 +18423,12 @@
                     </m:ctrlPr>
                   </m:sSupPr>
                   <m:e>
-                    <m:d>
-                      <m:dPr>
-                        <m:ctrlPr>
-                          <w:rPr>
-                            <w:rFonts w:ascii="Cambria Math" w:hAnsi="Cambria Math"/>
-                            <w:i/>
-                          </w:rPr>
-                        </m:ctrlPr>
-                      </m:dPr>
-                      <m:e>
-                        <m:r>
-                          <w:rPr>
-                            <w:rFonts w:ascii="Cambria Math" w:hAnsi="Cambria Math"/>
-                          </w:rPr>
-                          <m:t>d</m:t>
-                        </m:r>
-                        <m:sSup>
-                          <m:sSupPr>
-                            <m:ctrlPr>
-                              <w:rPr>
-                                <w:rFonts w:ascii="Cambria Math" w:hAnsi="Cambria Math"/>
-                                <w:i/>
-                              </w:rPr>
-                            </m:ctrlPr>
-                          </m:sSupPr>
-                          <m:e>
-                            <m:r>
-                              <w:rPr>
-                                <w:rFonts w:ascii="Cambria Math" w:hAnsi="Cambria Math"/>
-                              </w:rPr>
-                              <m:t>x</m:t>
-                            </m:r>
-                          </m:e>
-                          <m:sup>
-                            <m:r>
-                              <w:rPr>
-                                <w:rFonts w:ascii="Cambria Math" w:hAnsi="Cambria Math"/>
-                              </w:rPr>
-                              <m:t>r</m:t>
-                            </m:r>
-                          </m:sup>
-                        </m:sSup>
-                      </m:e>
-                    </m:d>
+                    <m:r>
+                      <w:rPr>
+                        <w:rFonts w:ascii="Cambria Math" w:hAnsi="Cambria Math"/>
+                      </w:rPr>
+                      <m:t>dr</m:t>
+                    </m:r>
                   </m:e>
                   <m:sup>
                     <m:r>
@@ -25065,6 +25123,7 @@
         <w:pStyle w:val="Caption"/>
       </w:pPr>
       <w:r>
+        <w:lastRenderedPageBreak/>
         <w:t xml:space="preserve">Table </w:t>
       </w:r>
       <w:r>
@@ -28265,21 +28324,6 @@
     </w:tbl>
     <w:p>
       <w:pPr>
-        <w:pStyle w:val="Indent"/>
-      </w:pPr>
-      <w:r>
-        <w:lastRenderedPageBreak/>
-        <w:t>It is worth noting that</w:t>
-      </w:r>
-      <w:r>
-        <w:t xml:space="preserve"> only</w:t>
-      </w:r>
-      <w:r>
-        <w:t xml:space="preserve"> an empty manifold results in flat curvature. The moment a single baryon is introduced, the curvature becomes positive, as our intuition would expect.</w:t>
-      </w:r>
-    </w:p>
-    <w:p>
-      <w:pPr>
         <w:pStyle w:val="Heading1"/>
         <w:spacing w:before="120"/>
       </w:pPr>
@@ -29352,7 +29396,7 @@
         <w:rPr>
           <w:rFonts w:eastAsiaTheme="minorEastAsia"/>
         </w:rPr>
-        <w:t xml:space="preserve">current expansion speed </w:t>
+        <w:t xml:space="preserve">expansion speed </w:t>
       </w:r>
       <w:r>
         <w:rPr>
@@ -31165,7 +31209,19 @@
         <w:rPr>
           <w:rFonts w:eastAsiaTheme="minorEastAsia"/>
         </w:rPr>
-        <w:t xml:space="preserve">,we </w:t>
+        <w:t>,</w:t>
+      </w:r>
+      <w:r>
+        <w:rPr>
+          <w:rFonts w:eastAsiaTheme="minorEastAsia"/>
+        </w:rPr>
+        <w:t xml:space="preserve"> </w:t>
+      </w:r>
+      <w:r>
+        <w:rPr>
+          <w:rFonts w:eastAsiaTheme="minorEastAsia"/>
+        </w:rPr>
+        <w:t xml:space="preserve">we </w:t>
       </w:r>
       <w:r>
         <w:rPr>
@@ -31845,7 +31901,7 @@
                   <w:rPr>
                     <w:rFonts w:ascii="Cambria Math" w:hAnsi="Cambria Math"/>
                   </w:rPr>
-                  <m:t xml:space="preserve">kg </m:t>
+                  <m:t xml:space="preserve"> kg </m:t>
                 </m:r>
                 <m:sSup>
                   <m:sSupPr>
@@ -31969,7 +32025,7 @@
                   <w:rPr>
                     <w:rFonts w:ascii="Cambria Math" w:hAnsi="Cambria Math"/>
                   </w:rPr>
-                  <m:t xml:space="preserve">kg </m:t>
+                  <m:t xml:space="preserve"> kg </m:t>
                 </m:r>
                 <m:sSup>
                   <m:sSupPr>
@@ -32576,10 +32632,10 @@
         </w:rPr>
         <w:lastRenderedPageBreak/>
         <w:drawing>
-          <wp:inline distT="0" distB="0" distL="0" distR="0" wp14:anchorId="00367DD8" wp14:editId="1E9C8CFB">
+          <wp:inline distT="0" distB="0" distL="0" distR="0" wp14:anchorId="5E75C684" wp14:editId="5DA39235">
             <wp:extent cx="4572000" cy="1965960"/>
             <wp:effectExtent l="0" t="0" r="0" b="0"/>
-            <wp:docPr id="167724508" name="Picture 1" descr="A graph of colored lines and curves&#10;&#10;Description automatically generated"/>
+            <wp:docPr id="1276373179" name="Picture 1" descr="A graph of colored lines and curves&#10;&#10;Description automatically generated with medium confidence"/>
             <wp:cNvGraphicFramePr>
               <a:graphicFrameLocks xmlns:a="http://schemas.openxmlformats.org/drawingml/2006/main" noChangeAspect="1"/>
             </wp:cNvGraphicFramePr>
@@ -32587,7 +32643,7 @@
               <a:graphicData uri="http://schemas.openxmlformats.org/drawingml/2006/picture">
                 <pic:pic xmlns:pic="http://schemas.openxmlformats.org/drawingml/2006/picture">
                   <pic:nvPicPr>
-                    <pic:cNvPr id="167724508" name="Picture 1" descr="A graph of colored lines and curves&#10;&#10;Description automatically generated"/>
+                    <pic:cNvPr id="1276373179" name="Picture 1" descr="A graph of colored lines and curves&#10;&#10;Description automatically generated with medium confidence"/>
                     <pic:cNvPicPr/>
                   </pic:nvPicPr>
                   <pic:blipFill>

</xml_diff>

<commit_message>
Minor additions. Not curated.
</commit_message>
<xml_diff>
--- a/The Dynamic Properties of a Complex Four Dimentional Manifold.docx
+++ b/The Dynamic Properties of a Complex Four Dimentional Manifold.docx
@@ -1357,7 +1357,7 @@
         <w:rPr>
           <w:rFonts w:eastAsiaTheme="minorEastAsia"/>
         </w:rPr>
-        <w:t>at</w:t>
+        <w:t>of</w:t>
       </w:r>
       <w:r>
         <w:rPr>
@@ -1369,7 +1369,19 @@
         <w:rPr>
           <w:rFonts w:eastAsiaTheme="minorEastAsia"/>
         </w:rPr>
-        <w:t>a point on</w:t>
+        <w:t>a</w:t>
+      </w:r>
+      <w:r>
+        <w:rPr>
+          <w:rFonts w:eastAsiaTheme="minorEastAsia"/>
+        </w:rPr>
+        <w:t>n event</w:t>
+      </w:r>
+      <w:r>
+        <w:rPr>
+          <w:rFonts w:eastAsiaTheme="minorEastAsia"/>
+        </w:rPr>
+        <w:t xml:space="preserve"> on</w:t>
       </w:r>
       <w:r>
         <w:rPr>
@@ -2907,7 +2919,13 @@
         <w:rPr>
           <w:rFonts w:eastAsiaTheme="minorEastAsia"/>
         </w:rPr>
-        <w:t xml:space="preserve">We can imagine an infinite number of these geodesics all running through </w:t>
+        <w:t>There are an</w:t>
+      </w:r>
+      <w:r>
+        <w:rPr>
+          <w:rFonts w:eastAsiaTheme="minorEastAsia"/>
+        </w:rPr>
+        <w:t xml:space="preserve"> infinite number of geodesics running through </w:t>
       </w:r>
       <w:r>
         <w:rPr>
@@ -2919,7 +2937,7 @@
         <w:rPr>
           <w:rFonts w:eastAsiaTheme="minorEastAsia"/>
         </w:rPr>
-        <w:t xml:space="preserve"> arbitrary</w:t>
+        <w:t>y given</w:t>
       </w:r>
       <w:r>
         <w:rPr>
@@ -2998,6 +3016,12 @@
           <w:rFonts w:eastAsiaTheme="minorEastAsia"/>
         </w:rPr>
         <w:t>acceleration</w:t>
+      </w:r>
+      <w:r>
+        <w:rPr>
+          <w:rFonts w:eastAsiaTheme="minorEastAsia"/>
+        </w:rPr>
+        <w:t xml:space="preserve"> at that event</w:t>
       </w:r>
       <w:r>
         <w:rPr>
@@ -7541,6 +7565,9 @@
         <w:pStyle w:val="Figure"/>
       </w:pPr>
       <w:r>
+        <w:rPr>
+          <w:noProof/>
+        </w:rPr>
         <w:lastRenderedPageBreak/>
         <w:drawing>
           <wp:inline distT="0" distB="0" distL="0" distR="0" wp14:anchorId="4E3B7606" wp14:editId="5515261A">
@@ -7700,7 +7727,13 @@
         <w:t xml:space="preserve">. </w:t>
       </w:r>
       <w:r>
-        <w:t xml:space="preserve">Quadratic expansion predicts that </w:t>
+        <w:t xml:space="preserve">Quadratic expansion </w:t>
+      </w:r>
+      <w:r>
+        <w:t>tells us</w:t>
+      </w:r>
+      <w:r>
+        <w:t xml:space="preserve"> that </w:t>
       </w:r>
       <w:r>
         <w:t>galaxies</w:t>
@@ -12468,7 +12501,13 @@
         <w:pStyle w:val="Indent"/>
       </w:pPr>
       <w:r>
-        <w:t>Given these relations, t</w:t>
+        <w:t xml:space="preserve">Given these </w:t>
+      </w:r>
+      <w:r>
+        <w:t>terms</w:t>
+      </w:r>
+      <w:r>
+        <w:t>, t</w:t>
       </w:r>
       <w:r>
         <w:t xml:space="preserve">he metric </w:t>
@@ -13417,6 +13456,12 @@
         <w:t>speed</w:t>
       </w:r>
       <w:r>
+        <w:t xml:space="preserve"> </w:t>
+      </w:r>
+      <w:r>
+        <w:t>of the manifold</w:t>
+      </w:r>
+      <w:r>
         <w:t xml:space="preserve">, </w:t>
       </w:r>
       <m:oMath>
@@ -13447,18 +13492,6 @@
           </m:sub>
         </m:sSub>
       </m:oMath>
-      <w:r>
-        <w:rPr>
-          <w:rFonts w:eastAsiaTheme="minorEastAsia"/>
-        </w:rPr>
-        <w:t>,</w:t>
-      </w:r>
-      <w:r>
-        <w:t xml:space="preserve"> </w:t>
-      </w:r>
-      <w:r>
-        <w:t>of the manifold</w:t>
-      </w:r>
       <w:r>
         <w:rPr>
           <w:rFonts w:eastAsiaTheme="minorEastAsia"/>
@@ -17139,17 +17172,19 @@
         </w:rPr>
         <w:t xml:space="preserve"> would be </w:t>
       </w:r>
-      <w:r>
-        <w:rPr>
-          <w:rFonts w:eastAsiaTheme="minorEastAsia"/>
-        </w:rPr>
-        <w:t>one billion</w:t>
-      </w:r>
-      <w:r>
-        <w:rPr>
-          <w:rFonts w:eastAsiaTheme="minorEastAsia"/>
-        </w:rPr>
-        <w:t xml:space="preserve"> years old</w:t>
+      <m:oMath>
+        <m:r>
+          <w:rPr>
+            <w:rFonts w:ascii="Cambria Math" w:eastAsiaTheme="minorEastAsia" w:hAnsi="Cambria Math"/>
+          </w:rPr>
+          <m:t>1.01 Gyr</m:t>
+        </m:r>
+      </m:oMath>
+      <w:r>
+        <w:rPr>
+          <w:rFonts w:eastAsiaTheme="minorEastAsia"/>
+        </w:rPr>
+        <w:t xml:space="preserve"> old</w:t>
       </w:r>
       <w:r>
         <w:rPr>
@@ -17167,19 +17202,21 @@
         <w:rPr>
           <w:rFonts w:eastAsiaTheme="minorEastAsia"/>
         </w:rPr>
-        <w:t xml:space="preserve"> Using FLRW, the same galaxy would be 3</w:t>
-      </w:r>
-      <w:r>
-        <w:rPr>
-          <w:rFonts w:eastAsiaTheme="minorEastAsia"/>
-        </w:rPr>
-        <w:t>6</w:t>
-      </w:r>
-      <w:r>
-        <w:rPr>
-          <w:rFonts w:eastAsiaTheme="minorEastAsia"/>
-        </w:rPr>
-        <w:t>0 million years old.</w:t>
+        <w:t xml:space="preserve"> Using FLRW, the same galaxy would be </w:t>
+      </w:r>
+      <m:oMath>
+        <m:r>
+          <w:rPr>
+            <w:rFonts w:ascii="Cambria Math" w:eastAsiaTheme="minorEastAsia" w:hAnsi="Cambria Math"/>
+          </w:rPr>
+          <m:t>360 Myr</m:t>
+        </m:r>
+      </m:oMath>
+      <w:r>
+        <w:rPr>
+          <w:rFonts w:eastAsiaTheme="minorEastAsia"/>
+        </w:rPr>
+        <w:t xml:space="preserve"> old.</w:t>
       </w:r>
     </w:p>
     <w:p>
@@ -30751,7 +30788,10 @@
         <w:t>,</w:t>
       </w:r>
       <w:r>
-        <w:t xml:space="preserve"> is computed as the total distance that this wave travels as space expands.</w:t>
+        <w:t xml:space="preserve"> is computed as the total distance that this wave travels as space expands</w:t>
+      </w:r>
+      <w:r>
+        <w:t xml:space="preserve"> before the wave collapsed at recombination.</w:t>
       </w:r>
     </w:p>
     <w:tbl>
@@ -32240,6 +32280,18 @@
         <w:t>led along a null geodesic</w:t>
       </w:r>
       <w:r>
+        <w:rPr>
+          <w:rFonts w:eastAsiaTheme="minorEastAsia"/>
+        </w:rPr>
+        <w:t xml:space="preserve"> </w:t>
+      </w:r>
+      <w:r>
+        <w:rPr>
+          <w:rFonts w:eastAsiaTheme="minorEastAsia"/>
+        </w:rPr>
+        <w:t>since the beginning of time</w:t>
+      </w:r>
+      <w:r>
         <w:t xml:space="preserve">. </w:t>
       </w:r>
       <w:r>
@@ -32366,19 +32418,25 @@
         <w:rPr>
           <w:rFonts w:eastAsiaTheme="minorEastAsia"/>
         </w:rPr>
-        <w:t xml:space="preserve">, we have a formula for </w:t>
-      </w:r>
-      <w:r>
-        <w:rPr>
-          <w:rFonts w:eastAsiaTheme="minorEastAsia"/>
-        </w:rPr>
-        <w:t xml:space="preserve">how far a particle </w:t>
-      </w:r>
-      <w:r>
-        <w:rPr>
-          <w:rFonts w:eastAsiaTheme="minorEastAsia"/>
-        </w:rPr>
-        <w:t>has travelled since the beginning of time</w:t>
+        <w:t xml:space="preserve"> </w:t>
+      </w:r>
+      <w:r>
+        <w:rPr>
+          <w:rFonts w:eastAsiaTheme="minorEastAsia"/>
+        </w:rPr>
+        <w:t>yields the</w:t>
+      </w:r>
+      <w:r>
+        <w:rPr>
+          <w:rFonts w:eastAsiaTheme="minorEastAsia"/>
+        </w:rPr>
+        <w:t xml:space="preserve"> formula </w:t>
+      </w:r>
+      <w:r>
+        <w:rPr>
+          <w:rFonts w:eastAsiaTheme="minorEastAsia"/>
+        </w:rPr>
+        <w:t>for that distance</w:t>
       </w:r>
       <w:r>
         <w:rPr>
@@ -32738,7 +32796,13 @@
         <w:t xml:space="preserve">(here and now), green line is the </w:t>
       </w:r>
       <w:r>
-        <w:t xml:space="preserve">manifold size </w:t>
+        <w:t xml:space="preserve">manifold </w:t>
+      </w:r>
+      <w:r>
+        <w:t>radius</w:t>
+      </w:r>
+      <w:r>
+        <w:t xml:space="preserve"> </w:t>
       </w:r>
       <w:r>
         <w:t>(</w:t>

</xml_diff>